<commit_message>
lesson 69 - homework part 1
</commit_message>
<xml_diff>
--- a/english_via_skype/solutions/doc/lesson_67_Business compound adjectives_edit.docx
+++ b/english_via_skype/solutions/doc/lesson_67_Business compound adjectives_edit.docx
@@ -676,76 +676,119 @@
           <w:szCs w:val="32"/>
           <w:lang w:val="en-US"/>
         </w:rPr>
-        <w:t>Time-s……………………….software</w:t>
-      </w:r>
-    </w:p>
-    <w:p>
-      <w:pPr>
-        <w:rPr>
-          <w:rFonts w:ascii="Times New Roman" w:hAnsi="Times New Roman" w:cs="Times New Roman"/>
-          <w:sz w:val="32"/>
-          <w:szCs w:val="32"/>
-          <w:lang w:val="en-US"/>
-        </w:rPr>
-      </w:pPr>
-      <w:r>
-        <w:rPr>
-          <w:rFonts w:ascii="Times New Roman" w:hAnsi="Times New Roman" w:cs="Times New Roman"/>
-          <w:sz w:val="32"/>
-          <w:szCs w:val="32"/>
-          <w:lang w:val="en-US"/>
-        </w:rPr>
-        <w:t>Counter-p………………………..actions</w:t>
-      </w:r>
-    </w:p>
-    <w:p>
-      <w:pPr>
-        <w:rPr>
-          <w:rFonts w:ascii="Times New Roman" w:hAnsi="Times New Roman" w:cs="Times New Roman"/>
-          <w:sz w:val="32"/>
-          <w:szCs w:val="32"/>
-          <w:lang w:val="en-US"/>
-        </w:rPr>
-      </w:pPr>
-      <w:r>
-        <w:rPr>
-          <w:rFonts w:ascii="Times New Roman" w:hAnsi="Times New Roman" w:cs="Times New Roman"/>
-          <w:sz w:val="32"/>
-          <w:szCs w:val="32"/>
-          <w:lang w:val="en-US"/>
-        </w:rPr>
-        <w:t>Double-d……………………..growth</w:t>
-      </w:r>
-    </w:p>
-    <w:p>
-      <w:pPr>
-        <w:rPr>
-          <w:rFonts w:ascii="Times New Roman" w:hAnsi="Times New Roman" w:cs="Times New Roman"/>
-          <w:sz w:val="32"/>
-          <w:szCs w:val="32"/>
-          <w:lang w:val="en-US"/>
-        </w:rPr>
-      </w:pPr>
-      <w:r>
-        <w:rPr>
-          <w:rFonts w:ascii="Times New Roman" w:hAnsi="Times New Roman" w:cs="Times New Roman"/>
-          <w:sz w:val="32"/>
-          <w:szCs w:val="32"/>
-          <w:lang w:val="en-US"/>
-        </w:rPr>
-        <w:t>Post-</w:t>
-      </w:r>
-      <w:proofErr w:type="spellStart"/>
-      <w:r>
-        <w:rPr>
-          <w:rFonts w:ascii="Times New Roman" w:hAnsi="Times New Roman" w:cs="Times New Roman"/>
-          <w:sz w:val="32"/>
-          <w:szCs w:val="32"/>
-          <w:lang w:val="en-US"/>
-        </w:rPr>
-        <w:t>i</w:t>
-      </w:r>
-      <w:proofErr w:type="spellEnd"/>
+        <w:t>Time-s</w:t>
+      </w:r>
+      <w:r>
+        <w:rPr>
+          <w:rFonts w:ascii="Times New Roman" w:hAnsi="Times New Roman" w:cs="Times New Roman"/>
+          <w:sz w:val="32"/>
+          <w:szCs w:val="32"/>
+          <w:lang w:val="en-US"/>
+        </w:rPr>
+        <w:t>ensitive</w:t>
+      </w:r>
+      <w:r>
+        <w:rPr>
+          <w:rFonts w:ascii="Times New Roman" w:hAnsi="Times New Roman" w:cs="Times New Roman"/>
+          <w:sz w:val="32"/>
+          <w:szCs w:val="32"/>
+          <w:lang w:val="en-US"/>
+        </w:rPr>
+        <w:t>……………………….software</w:t>
+      </w:r>
+    </w:p>
+    <w:p>
+      <w:pPr>
+        <w:rPr>
+          <w:rFonts w:ascii="Times New Roman" w:hAnsi="Times New Roman" w:cs="Times New Roman"/>
+          <w:sz w:val="32"/>
+          <w:szCs w:val="32"/>
+          <w:lang w:val="en-US"/>
+        </w:rPr>
+      </w:pPr>
+      <w:r>
+        <w:rPr>
+          <w:rFonts w:ascii="Times New Roman" w:hAnsi="Times New Roman" w:cs="Times New Roman"/>
+          <w:sz w:val="32"/>
+          <w:szCs w:val="32"/>
+          <w:lang w:val="en-US"/>
+        </w:rPr>
+        <w:t>Counter-p</w:t>
+      </w:r>
+      <w:r>
+        <w:rPr>
+          <w:rFonts w:ascii="Times New Roman" w:hAnsi="Times New Roman" w:cs="Times New Roman"/>
+          <w:sz w:val="32"/>
+          <w:szCs w:val="32"/>
+          <w:lang w:val="en-US"/>
+        </w:rPr>
+        <w:t>roductive</w:t>
+      </w:r>
+      <w:r>
+        <w:rPr>
+          <w:rFonts w:ascii="Times New Roman" w:hAnsi="Times New Roman" w:cs="Times New Roman"/>
+          <w:sz w:val="32"/>
+          <w:szCs w:val="32"/>
+          <w:lang w:val="en-US"/>
+        </w:rPr>
+        <w:t>………………………..actions</w:t>
+      </w:r>
+    </w:p>
+    <w:p>
+      <w:pPr>
+        <w:rPr>
+          <w:rFonts w:ascii="Times New Roman" w:hAnsi="Times New Roman" w:cs="Times New Roman"/>
+          <w:sz w:val="32"/>
+          <w:szCs w:val="32"/>
+          <w:lang w:val="en-US"/>
+        </w:rPr>
+      </w:pPr>
+      <w:r>
+        <w:rPr>
+          <w:rFonts w:ascii="Times New Roman" w:hAnsi="Times New Roman" w:cs="Times New Roman"/>
+          <w:sz w:val="32"/>
+          <w:szCs w:val="32"/>
+          <w:lang w:val="en-US"/>
+        </w:rPr>
+        <w:t>Double-d</w:t>
+      </w:r>
+      <w:r>
+        <w:rPr>
+          <w:rFonts w:ascii="Times New Roman" w:hAnsi="Times New Roman" w:cs="Times New Roman"/>
+          <w:sz w:val="32"/>
+          <w:szCs w:val="32"/>
+          <w:lang w:val="en-US"/>
+        </w:rPr>
+        <w:t>igit</w:t>
+      </w:r>
+      <w:r>
+        <w:rPr>
+          <w:rFonts w:ascii="Times New Roman" w:hAnsi="Times New Roman" w:cs="Times New Roman"/>
+          <w:sz w:val="32"/>
+          <w:szCs w:val="32"/>
+          <w:lang w:val="en-US"/>
+        </w:rPr>
+        <w:t>……………………..growth</w:t>
+      </w:r>
+    </w:p>
+    <w:p>
+      <w:pPr>
+        <w:rPr>
+          <w:rFonts w:ascii="Times New Roman" w:hAnsi="Times New Roman" w:cs="Times New Roman"/>
+          <w:sz w:val="32"/>
+          <w:szCs w:val="32"/>
+          <w:lang w:val="en-US"/>
+        </w:rPr>
+      </w:pPr>
+      <w:r>
+        <w:rPr>
+          <w:rFonts w:ascii="Times New Roman" w:hAnsi="Times New Roman" w:cs="Times New Roman"/>
+          <w:sz w:val="32"/>
+          <w:szCs w:val="32"/>
+          <w:lang w:val="en-US"/>
+        </w:rPr>
+        <w:t>Post-i</w:t>
+      </w:r>
       <w:r>
         <w:rPr>
           <w:rFonts w:ascii="Times New Roman" w:hAnsi="Times New Roman" w:cs="Times New Roman"/>
@@ -772,16 +815,34 @@
           <w:szCs w:val="32"/>
           <w:lang w:val="en-US"/>
         </w:rPr>
-        <w:t>Trouble-</w:t>
-      </w:r>
-      <w:r>
-        <w:rPr>
-          <w:rFonts w:ascii="Times New Roman" w:hAnsi="Times New Roman" w:cs="Times New Roman"/>
-          <w:sz w:val="32"/>
-          <w:szCs w:val="32"/>
-          <w:lang w:val="en-US"/>
-        </w:rPr>
-        <w:t>s………………………..expert</w:t>
+        <w:t>Trouble</w:t>
+      </w:r>
+      <w:r>
+        <w:rPr>
+          <w:rFonts w:ascii="Times New Roman" w:hAnsi="Times New Roman" w:cs="Times New Roman"/>
+          <w:sz w:val="32"/>
+          <w:szCs w:val="32"/>
+          <w:lang w:val="en-US"/>
+        </w:rPr>
+        <w:t>s</w:t>
+      </w:r>
+      <w:r>
+        <w:rPr>
+          <w:rFonts w:ascii="Times New Roman" w:hAnsi="Times New Roman" w:cs="Times New Roman"/>
+          <w:sz w:val="32"/>
+          <w:szCs w:val="32"/>
+          <w:lang w:val="en-US"/>
+        </w:rPr>
+        <w:t>hooting</w:t>
+      </w:r>
+      <w:r>
+        <w:rPr>
+          <w:rFonts w:ascii="Times New Roman" w:hAnsi="Times New Roman" w:cs="Times New Roman"/>
+          <w:sz w:val="32"/>
+          <w:szCs w:val="32"/>
+          <w:lang w:val="en-US"/>
+        </w:rPr>
+        <w:t>………………………..expert</w:t>
       </w:r>
     </w:p>
     <w:p>
@@ -801,83 +862,173 @@
           <w:lang w:val="en-US"/>
         </w:rPr>
         <w:lastRenderedPageBreak/>
-        <w:t>Fast-p……………………………..changes</w:t>
-      </w:r>
-    </w:p>
-    <w:p>
-      <w:pPr>
-        <w:rPr>
-          <w:rFonts w:ascii="Times New Roman" w:hAnsi="Times New Roman" w:cs="Times New Roman"/>
-          <w:sz w:val="32"/>
-          <w:szCs w:val="32"/>
-          <w:lang w:val="en-US"/>
-        </w:rPr>
-      </w:pPr>
-      <w:r>
-        <w:rPr>
-          <w:rFonts w:ascii="Times New Roman" w:hAnsi="Times New Roman" w:cs="Times New Roman"/>
-          <w:sz w:val="32"/>
-          <w:szCs w:val="32"/>
-          <w:lang w:val="en-US"/>
-        </w:rPr>
-        <w:t>Self- s……………………………..company</w:t>
-      </w:r>
-    </w:p>
-    <w:p>
-      <w:pPr>
-        <w:rPr>
-          <w:rFonts w:ascii="Times New Roman" w:hAnsi="Times New Roman" w:cs="Times New Roman"/>
-          <w:sz w:val="32"/>
-          <w:szCs w:val="32"/>
-          <w:lang w:val="en-US"/>
-        </w:rPr>
-      </w:pPr>
-      <w:r>
-        <w:rPr>
-          <w:rFonts w:ascii="Times New Roman" w:hAnsi="Times New Roman" w:cs="Times New Roman"/>
-          <w:sz w:val="32"/>
-          <w:szCs w:val="32"/>
-          <w:lang w:val="en-US"/>
-        </w:rPr>
-        <w:t>High-p……………………………..company</w:t>
-      </w:r>
-    </w:p>
-    <w:p>
-      <w:pPr>
-        <w:rPr>
-          <w:rFonts w:ascii="Times New Roman" w:hAnsi="Times New Roman" w:cs="Times New Roman"/>
-          <w:sz w:val="32"/>
-          <w:szCs w:val="32"/>
-          <w:lang w:val="en-US"/>
-        </w:rPr>
-      </w:pPr>
-      <w:r>
-        <w:rPr>
-          <w:rFonts w:ascii="Times New Roman" w:hAnsi="Times New Roman" w:cs="Times New Roman"/>
-          <w:sz w:val="32"/>
-          <w:szCs w:val="32"/>
-          <w:lang w:val="en-US"/>
-        </w:rPr>
-        <w:t>Off-h……………………………...speech</w:t>
-      </w:r>
-    </w:p>
-    <w:p>
-      <w:pPr>
-        <w:rPr>
-          <w:rFonts w:ascii="Times New Roman" w:hAnsi="Times New Roman" w:cs="Times New Roman"/>
-          <w:sz w:val="32"/>
-          <w:szCs w:val="32"/>
-          <w:lang w:val="en-US"/>
-        </w:rPr>
-      </w:pPr>
-      <w:r>
-        <w:rPr>
-          <w:rFonts w:ascii="Times New Roman" w:hAnsi="Times New Roman" w:cs="Times New Roman"/>
-          <w:sz w:val="32"/>
-          <w:szCs w:val="32"/>
-          <w:lang w:val="en-US"/>
-        </w:rPr>
-        <w:t>Cost-e……………………………venture</w:t>
+        <w:t>Fast-p</w:t>
+      </w:r>
+      <w:r>
+        <w:rPr>
+          <w:rFonts w:ascii="Times New Roman" w:hAnsi="Times New Roman" w:cs="Times New Roman"/>
+          <w:sz w:val="32"/>
+          <w:szCs w:val="32"/>
+          <w:lang w:val="en-US"/>
+        </w:rPr>
+        <w:t>aced</w:t>
+      </w:r>
+      <w:r>
+        <w:rPr>
+          <w:rFonts w:ascii="Times New Roman" w:hAnsi="Times New Roman" w:cs="Times New Roman"/>
+          <w:sz w:val="32"/>
+          <w:szCs w:val="32"/>
+          <w:lang w:val="en-US"/>
+        </w:rPr>
+        <w:t>……………………………..changes</w:t>
+      </w:r>
+    </w:p>
+    <w:p>
+      <w:pPr>
+        <w:rPr>
+          <w:rFonts w:ascii="Times New Roman" w:hAnsi="Times New Roman" w:cs="Times New Roman"/>
+          <w:sz w:val="32"/>
+          <w:szCs w:val="32"/>
+          <w:lang w:val="en-US"/>
+        </w:rPr>
+      </w:pPr>
+      <w:r>
+        <w:rPr>
+          <w:rFonts w:ascii="Times New Roman" w:hAnsi="Times New Roman" w:cs="Times New Roman"/>
+          <w:sz w:val="32"/>
+          <w:szCs w:val="32"/>
+          <w:lang w:val="en-US"/>
+        </w:rPr>
+        <w:t>Self- s</w:t>
+      </w:r>
+      <w:r>
+        <w:rPr>
+          <w:rFonts w:ascii="Times New Roman" w:hAnsi="Times New Roman" w:cs="Times New Roman"/>
+          <w:sz w:val="32"/>
+          <w:szCs w:val="32"/>
+          <w:lang w:val="en-US"/>
+        </w:rPr>
+        <w:t>ufficient</w:t>
+      </w:r>
+      <w:r>
+        <w:rPr>
+          <w:rFonts w:ascii="Times New Roman" w:hAnsi="Times New Roman" w:cs="Times New Roman"/>
+          <w:sz w:val="32"/>
+          <w:szCs w:val="32"/>
+          <w:lang w:val="en-US"/>
+        </w:rPr>
+        <w:t>……………………………..company</w:t>
+      </w:r>
+    </w:p>
+    <w:p>
+      <w:pPr>
+        <w:rPr>
+          <w:rFonts w:ascii="Times New Roman" w:hAnsi="Times New Roman" w:cs="Times New Roman"/>
+          <w:sz w:val="32"/>
+          <w:szCs w:val="32"/>
+          <w:lang w:val="en-US"/>
+        </w:rPr>
+      </w:pPr>
+      <w:r>
+        <w:rPr>
+          <w:rFonts w:ascii="Times New Roman" w:hAnsi="Times New Roman" w:cs="Times New Roman"/>
+          <w:sz w:val="32"/>
+          <w:szCs w:val="32"/>
+          <w:lang w:val="en-US"/>
+        </w:rPr>
+        <w:t>High-p</w:t>
+      </w:r>
+      <w:r>
+        <w:rPr>
+          <w:rFonts w:ascii="Times New Roman" w:hAnsi="Times New Roman" w:cs="Times New Roman"/>
+          <w:sz w:val="32"/>
+          <w:szCs w:val="32"/>
+          <w:lang w:val="en-US"/>
+        </w:rPr>
+        <w:t>rofile</w:t>
+      </w:r>
+      <w:r>
+        <w:rPr>
+          <w:rFonts w:ascii="Times New Roman" w:hAnsi="Times New Roman" w:cs="Times New Roman"/>
+          <w:sz w:val="32"/>
+          <w:szCs w:val="32"/>
+          <w:lang w:val="en-US"/>
+        </w:rPr>
+        <w:t>……………………………..company</w:t>
+      </w:r>
+    </w:p>
+    <w:p>
+      <w:pPr>
+        <w:rPr>
+          <w:rFonts w:ascii="Times New Roman" w:hAnsi="Times New Roman" w:cs="Times New Roman"/>
+          <w:sz w:val="32"/>
+          <w:szCs w:val="32"/>
+          <w:lang w:val="en-US"/>
+        </w:rPr>
+      </w:pPr>
+      <w:r>
+        <w:rPr>
+          <w:rFonts w:ascii="Times New Roman" w:hAnsi="Times New Roman" w:cs="Times New Roman"/>
+          <w:sz w:val="32"/>
+          <w:szCs w:val="32"/>
+          <w:lang w:val="en-US"/>
+        </w:rPr>
+        <w:t>Off-h</w:t>
+      </w:r>
+      <w:r>
+        <w:rPr>
+          <w:rFonts w:ascii="Times New Roman" w:hAnsi="Times New Roman" w:cs="Times New Roman"/>
+          <w:sz w:val="32"/>
+          <w:szCs w:val="32"/>
+          <w:lang w:val="en-US"/>
+        </w:rPr>
+        <w:t>and</w:t>
+      </w:r>
+      <w:r>
+        <w:rPr>
+          <w:rFonts w:ascii="Times New Roman" w:hAnsi="Times New Roman" w:cs="Times New Roman"/>
+          <w:sz w:val="32"/>
+          <w:szCs w:val="32"/>
+          <w:lang w:val="en-US"/>
+        </w:rPr>
+        <w:t>……………………………...speech</w:t>
+      </w:r>
+    </w:p>
+    <w:p>
+      <w:pPr>
+        <w:rPr>
+          <w:rFonts w:ascii="Times New Roman" w:hAnsi="Times New Roman" w:cs="Times New Roman"/>
+          <w:sz w:val="32"/>
+          <w:szCs w:val="32"/>
+          <w:lang w:val="en-US"/>
+        </w:rPr>
+      </w:pPr>
+      <w:r>
+        <w:rPr>
+          <w:rFonts w:ascii="Times New Roman" w:hAnsi="Times New Roman" w:cs="Times New Roman"/>
+          <w:sz w:val="32"/>
+          <w:szCs w:val="32"/>
+          <w:lang w:val="en-US"/>
+        </w:rPr>
+        <w:t>Cost-e</w:t>
+      </w:r>
+      <w:r>
+        <w:rPr>
+          <w:rFonts w:ascii="Times New Roman" w:hAnsi="Times New Roman" w:cs="Times New Roman"/>
+          <w:sz w:val="32"/>
+          <w:szCs w:val="32"/>
+          <w:lang w:val="en-US"/>
+        </w:rPr>
+        <w:t>ffective</w:t>
+      </w:r>
+      <w:r>
+        <w:rPr>
+          <w:rFonts w:ascii="Times New Roman" w:hAnsi="Times New Roman" w:cs="Times New Roman"/>
+          <w:sz w:val="32"/>
+          <w:szCs w:val="32"/>
+          <w:lang w:val="en-US"/>
+        </w:rPr>
+        <w:t>……………………………venture</w:t>
       </w:r>
     </w:p>
     <w:p>
@@ -915,45 +1066,99 @@
           <w:szCs w:val="32"/>
           <w:lang w:val="en-US"/>
         </w:rPr>
-        <w:t>Long-l……………………………meeting</w:t>
-      </w:r>
-    </w:p>
-    <w:p>
-      <w:pPr>
-        <w:rPr>
-          <w:rFonts w:ascii="Times New Roman" w:hAnsi="Times New Roman" w:cs="Times New Roman"/>
-          <w:sz w:val="32"/>
-          <w:szCs w:val="32"/>
-          <w:lang w:val="en-US"/>
-        </w:rPr>
-      </w:pPr>
-      <w:r>
-        <w:rPr>
-          <w:rFonts w:ascii="Times New Roman" w:hAnsi="Times New Roman" w:cs="Times New Roman"/>
-          <w:sz w:val="32"/>
-          <w:szCs w:val="32"/>
-          <w:lang w:val="en-US"/>
-        </w:rPr>
-        <w:t>Customer-d…………………….approach</w:t>
-      </w:r>
-    </w:p>
-    <w:p>
-      <w:pPr>
-        <w:rPr>
-          <w:rFonts w:ascii="Times New Roman" w:hAnsi="Times New Roman" w:cs="Times New Roman"/>
-          <w:sz w:val="32"/>
-          <w:szCs w:val="32"/>
-          <w:lang w:val="en-US"/>
-        </w:rPr>
-      </w:pPr>
-      <w:r>
-        <w:rPr>
-          <w:rFonts w:ascii="Times New Roman" w:hAnsi="Times New Roman" w:cs="Times New Roman"/>
-          <w:sz w:val="32"/>
-          <w:szCs w:val="32"/>
-          <w:lang w:val="en-US"/>
-        </w:rPr>
-        <w:t>Business start –u………………………</w:t>
+        <w:t>Long-l</w:t>
+      </w:r>
+      <w:r>
+        <w:rPr>
+          <w:rFonts w:ascii="Times New Roman" w:hAnsi="Times New Roman" w:cs="Times New Roman"/>
+          <w:sz w:val="32"/>
+          <w:szCs w:val="32"/>
+          <w:lang w:val="en-US"/>
+        </w:rPr>
+        <w:t>asting</w:t>
+      </w:r>
+      <w:r>
+        <w:rPr>
+          <w:rFonts w:ascii="Times New Roman" w:hAnsi="Times New Roman" w:cs="Times New Roman"/>
+          <w:sz w:val="32"/>
+          <w:szCs w:val="32"/>
+          <w:lang w:val="en-US"/>
+        </w:rPr>
+        <w:t>……………………………meeting</w:t>
+      </w:r>
+    </w:p>
+    <w:p>
+      <w:pPr>
+        <w:rPr>
+          <w:rFonts w:ascii="Times New Roman" w:hAnsi="Times New Roman" w:cs="Times New Roman"/>
+          <w:sz w:val="32"/>
+          <w:szCs w:val="32"/>
+          <w:lang w:val="en-US"/>
+        </w:rPr>
+      </w:pPr>
+      <w:r>
+        <w:rPr>
+          <w:rFonts w:ascii="Times New Roman" w:hAnsi="Times New Roman" w:cs="Times New Roman"/>
+          <w:sz w:val="32"/>
+          <w:szCs w:val="32"/>
+          <w:lang w:val="en-US"/>
+        </w:rPr>
+        <w:t>Customer-d</w:t>
+      </w:r>
+      <w:r>
+        <w:rPr>
+          <w:rFonts w:ascii="Times New Roman" w:hAnsi="Times New Roman" w:cs="Times New Roman"/>
+          <w:sz w:val="32"/>
+          <w:szCs w:val="32"/>
+          <w:lang w:val="en-US"/>
+        </w:rPr>
+        <w:t>riven</w:t>
+      </w:r>
+      <w:r>
+        <w:rPr>
+          <w:rFonts w:ascii="Times New Roman" w:hAnsi="Times New Roman" w:cs="Times New Roman"/>
+          <w:sz w:val="32"/>
+          <w:szCs w:val="32"/>
+          <w:lang w:val="en-US"/>
+        </w:rPr>
+        <w:t>…………………….approach</w:t>
+      </w:r>
+    </w:p>
+    <w:p>
+      <w:pPr>
+        <w:rPr>
+          <w:rFonts w:ascii="Times New Roman" w:hAnsi="Times New Roman" w:cs="Times New Roman"/>
+          <w:sz w:val="32"/>
+          <w:szCs w:val="32"/>
+          <w:lang w:val="en-US"/>
+        </w:rPr>
+      </w:pPr>
+      <w:r>
+        <w:rPr>
+          <w:rFonts w:ascii="Times New Roman" w:hAnsi="Times New Roman" w:cs="Times New Roman"/>
+          <w:sz w:val="32"/>
+          <w:szCs w:val="32"/>
+          <w:lang w:val="en-US"/>
+        </w:rPr>
+        <w:t>Business start –u</w:t>
+      </w:r>
+      <w:r>
+        <w:rPr>
+          <w:rFonts w:ascii="Times New Roman" w:hAnsi="Times New Roman" w:cs="Times New Roman"/>
+          <w:sz w:val="32"/>
+          <w:szCs w:val="32"/>
+          <w:lang w:val="en-US"/>
+        </w:rPr>
+        <w:t>p</w:t>
+      </w:r>
+      <w:r>
+        <w:rPr>
+          <w:rFonts w:ascii="Times New Roman" w:hAnsi="Times New Roman" w:cs="Times New Roman"/>
+          <w:sz w:val="32"/>
+          <w:szCs w:val="32"/>
+          <w:lang w:val="en-US"/>
+        </w:rPr>
+        <w:t>………………………</w:t>
       </w:r>
     </w:p>
     <w:p>
@@ -991,65 +1196,91 @@
           <w:szCs w:val="32"/>
           <w:lang w:val="en-US"/>
         </w:rPr>
-        <w:t>Top-of-the-r…………………………companies</w:t>
-      </w:r>
-    </w:p>
-    <w:p>
-      <w:pPr>
-        <w:rPr>
-          <w:rFonts w:ascii="Times New Roman" w:hAnsi="Times New Roman" w:cs="Times New Roman"/>
-          <w:sz w:val="32"/>
-          <w:szCs w:val="32"/>
-          <w:lang w:val="en-US"/>
-        </w:rPr>
-      </w:pPr>
-      <w:r>
-        <w:rPr>
-          <w:rFonts w:ascii="Times New Roman" w:hAnsi="Times New Roman" w:cs="Times New Roman"/>
-          <w:sz w:val="32"/>
-          <w:szCs w:val="32"/>
-          <w:lang w:val="en-US"/>
-        </w:rPr>
-        <w:t>Up-and-c………………………employee</w:t>
-      </w:r>
-    </w:p>
-    <w:p>
-      <w:pPr>
-        <w:rPr>
-          <w:rFonts w:ascii="Times New Roman" w:hAnsi="Times New Roman" w:cs="Times New Roman"/>
-          <w:sz w:val="32"/>
-          <w:szCs w:val="32"/>
-          <w:lang w:val="en-US"/>
-        </w:rPr>
-      </w:pPr>
-    </w:p>
-    <w:p>
-      <w:pPr>
-        <w:rPr>
-          <w:rFonts w:ascii="Arial" w:hAnsi="Arial" w:cs="Arial"/>
-          <w:sz w:val="28"/>
-          <w:szCs w:val="28"/>
-          <w:lang w:val="en-US"/>
-        </w:rPr>
-      </w:pPr>
-      <w:r>
-        <w:rPr>
-          <w:rFonts w:ascii="Arial" w:hAnsi="Arial" w:cs="Arial"/>
-          <w:sz w:val="28"/>
-          <w:szCs w:val="28"/>
-          <w:lang w:val="en-US"/>
-        </w:rPr>
-        <w:t xml:space="preserve">downturn,  </w:t>
-      </w:r>
-      <w:proofErr w:type="spellStart"/>
-      <w:r>
-        <w:rPr>
-          <w:rFonts w:ascii="Arial" w:hAnsi="Arial" w:cs="Arial"/>
-          <w:sz w:val="28"/>
-          <w:szCs w:val="28"/>
-          <w:lang w:val="en-US"/>
-        </w:rPr>
-        <w:t>u</w:t>
+        <w:t>Top-of-the-r</w:t>
+      </w:r>
+      <w:r>
+        <w:rPr>
+          <w:rFonts w:ascii="Times New Roman" w:hAnsi="Times New Roman" w:cs="Times New Roman"/>
+          <w:sz w:val="32"/>
+          <w:szCs w:val="32"/>
+          <w:lang w:val="en-US"/>
+        </w:rPr>
+        <w:t>ange</w:t>
+      </w:r>
+      <w:r>
+        <w:rPr>
+          <w:rFonts w:ascii="Times New Roman" w:hAnsi="Times New Roman" w:cs="Times New Roman"/>
+          <w:sz w:val="32"/>
+          <w:szCs w:val="32"/>
+          <w:lang w:val="en-US"/>
+        </w:rPr>
+        <w:t>…………………………companies</w:t>
+      </w:r>
+    </w:p>
+    <w:p>
+      <w:pPr>
+        <w:rPr>
+          <w:rFonts w:ascii="Times New Roman" w:hAnsi="Times New Roman" w:cs="Times New Roman"/>
+          <w:sz w:val="32"/>
+          <w:szCs w:val="32"/>
+          <w:lang w:val="en-US"/>
+        </w:rPr>
+      </w:pPr>
+      <w:r>
+        <w:rPr>
+          <w:rFonts w:ascii="Times New Roman" w:hAnsi="Times New Roman" w:cs="Times New Roman"/>
+          <w:sz w:val="32"/>
+          <w:szCs w:val="32"/>
+          <w:lang w:val="en-US"/>
+        </w:rPr>
+        <w:t>Up-and-c</w:t>
+      </w:r>
+      <w:r>
+        <w:rPr>
+          <w:rFonts w:ascii="Times New Roman" w:hAnsi="Times New Roman" w:cs="Times New Roman"/>
+          <w:sz w:val="32"/>
+          <w:szCs w:val="32"/>
+          <w:lang w:val="en-US"/>
+        </w:rPr>
+        <w:t>oming</w:t>
+      </w:r>
+      <w:r>
+        <w:rPr>
+          <w:rFonts w:ascii="Times New Roman" w:hAnsi="Times New Roman" w:cs="Times New Roman"/>
+          <w:sz w:val="32"/>
+          <w:szCs w:val="32"/>
+          <w:lang w:val="en-US"/>
+        </w:rPr>
+        <w:t>………………………employee</w:t>
+      </w:r>
+    </w:p>
+    <w:p>
+      <w:pPr>
+        <w:rPr>
+          <w:rFonts w:ascii="Times New Roman" w:hAnsi="Times New Roman" w:cs="Times New Roman"/>
+          <w:sz w:val="32"/>
+          <w:szCs w:val="32"/>
+          <w:lang w:val="en-US"/>
+        </w:rPr>
+      </w:pPr>
+    </w:p>
+    <w:p>
+      <w:pPr>
+        <w:rPr>
+          <w:rFonts w:ascii="Arial" w:hAnsi="Arial" w:cs="Arial"/>
+          <w:sz w:val="28"/>
+          <w:szCs w:val="28"/>
+          <w:lang w:val="en-US"/>
+        </w:rPr>
+      </w:pPr>
+      <w:r>
+        <w:rPr>
+          <w:rFonts w:ascii="Arial" w:hAnsi="Arial" w:cs="Arial"/>
+          <w:sz w:val="28"/>
+          <w:szCs w:val="28"/>
+          <w:lang w:val="en-US"/>
+        </w:rPr>
+        <w:t>downturn,  u</w:t>
       </w:r>
       <w:r>
         <w:rPr>
@@ -1060,7 +1291,6 @@
         </w:rPr>
         <w:t>pmarket</w:t>
       </w:r>
-      <w:proofErr w:type="spellEnd"/>
       <w:r>
         <w:rPr>
           <w:rFonts w:ascii="Arial" w:hAnsi="Arial" w:cs="Arial"/>
@@ -1802,19 +2032,8 @@
           <w:szCs w:val="32"/>
           <w:lang w:val="en-US"/>
         </w:rPr>
-        <w:t xml:space="preserve">We ought to ………………………with that risky venture or else we may face </w:t>
-      </w:r>
-      <w:proofErr w:type="spellStart"/>
-      <w:r>
-        <w:rPr>
-          <w:rFonts w:ascii="Arial" w:hAnsi="Arial" w:cs="Arial"/>
-          <w:sz w:val="32"/>
-          <w:szCs w:val="32"/>
-          <w:lang w:val="en-US"/>
-        </w:rPr>
-        <w:t>flactuations</w:t>
-      </w:r>
-      <w:proofErr w:type="spellEnd"/>
+        <w:t>We ought to ………………………with that risky venture or else we may face flactuations</w:t>
+      </w:r>
     </w:p>
     <w:p>
       <w:pPr>
@@ -2086,29 +2305,7 @@
           <w:szCs w:val="32"/>
           <w:lang w:val="en-US"/>
         </w:rPr>
-        <w:t xml:space="preserve">Rewrite the </w:t>
-      </w:r>
-      <w:proofErr w:type="spellStart"/>
-      <w:r>
-        <w:rPr>
-          <w:rFonts w:ascii="TimesNewRoman" w:hAnsi="TimesNewRoman" w:cs="TimesNewRoman"/>
-          <w:color w:val="000000"/>
-          <w:sz w:val="32"/>
-          <w:szCs w:val="32"/>
-          <w:lang w:val="en-US"/>
-        </w:rPr>
-        <w:t>followingsentencesreplacingphrases</w:t>
-      </w:r>
-      <w:proofErr w:type="spellEnd"/>
-      <w:r>
-        <w:rPr>
-          <w:rFonts w:ascii="TimesNewRoman" w:hAnsi="TimesNewRoman" w:cs="TimesNewRoman"/>
-          <w:color w:val="000000"/>
-          <w:sz w:val="32"/>
-          <w:szCs w:val="32"/>
-          <w:lang w:val="en-US"/>
-        </w:rPr>
-        <w:t xml:space="preserve"> in bold with compound</w:t>
+        <w:t>Rewrite the followingsentencesreplacingphrases in bold with compound</w:t>
       </w:r>
     </w:p>
     <w:p>
@@ -2133,29 +2330,7 @@
           <w:szCs w:val="32"/>
           <w:lang w:val="en-US"/>
         </w:rPr>
-        <w:t xml:space="preserve">adjectives. The first one </w:t>
-      </w:r>
-      <w:proofErr w:type="spellStart"/>
-      <w:r>
-        <w:rPr>
-          <w:rFonts w:ascii="TimesNewRoman" w:hAnsi="TimesNewRoman" w:cs="TimesNewRoman"/>
-          <w:color w:val="000000"/>
-          <w:sz w:val="32"/>
-          <w:szCs w:val="32"/>
-          <w:lang w:val="en-US"/>
-        </w:rPr>
-        <w:t>hasbeendone</w:t>
-      </w:r>
-      <w:proofErr w:type="spellEnd"/>
-      <w:r>
-        <w:rPr>
-          <w:rFonts w:ascii="TimesNewRoman" w:hAnsi="TimesNewRoman" w:cs="TimesNewRoman"/>
-          <w:color w:val="000000"/>
-          <w:sz w:val="32"/>
-          <w:szCs w:val="32"/>
-          <w:lang w:val="en-US"/>
-        </w:rPr>
-        <w:t xml:space="preserve"> for you.</w:t>
+        <w:t>adjectives. The first one hasbeendone for you.</w:t>
       </w:r>
     </w:p>
     <w:p>
@@ -2199,7 +2374,6 @@
         </w:rPr>
         <w:t xml:space="preserve">1. </w:t>
       </w:r>
-      <w:proofErr w:type="spellStart"/>
       <w:r>
         <w:rPr>
           <w:rFonts w:ascii="TimesNewRoman" w:hAnsi="TimesNewRoman" w:cs="TimesNewRoman"/>
@@ -2208,29 +2382,7 @@
           <w:szCs w:val="32"/>
           <w:lang w:val="en-US"/>
         </w:rPr>
-        <w:t>Kanbanis</w:t>
-      </w:r>
-      <w:proofErr w:type="spellEnd"/>
-      <w:r>
-        <w:rPr>
-          <w:rFonts w:ascii="TimesNewRoman" w:hAnsi="TimesNewRoman" w:cs="TimesNewRoman"/>
-          <w:color w:val="000000"/>
-          <w:sz w:val="32"/>
-          <w:szCs w:val="32"/>
-          <w:lang w:val="en-US"/>
-        </w:rPr>
-        <w:t xml:space="preserve"> a </w:t>
-      </w:r>
-      <w:proofErr w:type="spellStart"/>
-      <w:r>
-        <w:rPr>
-          <w:rFonts w:ascii="TimesNewRoman" w:hAnsi="TimesNewRoman" w:cs="TimesNewRoman"/>
-          <w:color w:val="000000"/>
-          <w:sz w:val="32"/>
-          <w:szCs w:val="32"/>
-          <w:lang w:val="en-US"/>
-        </w:rPr>
-        <w:t>concept</w:t>
+        <w:t>Kanbanis a concept</w:t>
       </w:r>
       <w:r>
         <w:rPr>
@@ -2242,20 +2394,7 @@
           <w:szCs w:val="32"/>
           <w:lang w:val="en-US"/>
         </w:rPr>
-        <w:t>related</w:t>
-      </w:r>
-      <w:proofErr w:type="spellEnd"/>
-      <w:r>
-        <w:rPr>
-          <w:rFonts w:ascii="TimesNewRoman,Bold" w:hAnsi="TimesNewRoman,Bold" w:cs="TimesNewRoman,Bold"/>
-          <w:b/>
-          <w:bCs/>
-          <w:color w:val="000000"/>
-          <w:sz w:val="32"/>
-          <w:szCs w:val="32"/>
-          <w:lang w:val="en-US"/>
-        </w:rPr>
-        <w:t xml:space="preserve"> to Just-In-Time</w:t>
+        <w:t>related to Just-In-Time</w:t>
       </w:r>
       <w:r>
         <w:rPr>
@@ -2284,7 +2423,6 @@
           <w:lang w:val="en-US"/>
         </w:rPr>
       </w:pPr>
-      <w:proofErr w:type="spellStart"/>
       <w:r>
         <w:rPr>
           <w:rFonts w:ascii="TimesNewRoman,Italic" w:hAnsi="TimesNewRoman,Italic" w:cs="TimesNewRoman,Italic"/>
@@ -2295,46 +2433,7 @@
           <w:szCs w:val="32"/>
           <w:lang w:val="en-US"/>
         </w:rPr>
-        <w:t>Kanbanis</w:t>
-      </w:r>
-      <w:proofErr w:type="spellEnd"/>
-      <w:r>
-        <w:rPr>
-          <w:rFonts w:ascii="TimesNewRoman,Italic" w:hAnsi="TimesNewRoman,Italic" w:cs="TimesNewRoman,Italic"/>
-          <w:i/>
-          <w:iCs/>
-          <w:color w:val="000000"/>
-          <w:sz w:val="32"/>
-          <w:szCs w:val="32"/>
-          <w:lang w:val="en-US"/>
-        </w:rPr>
-        <w:t xml:space="preserve"> a Just-In-Time-</w:t>
-      </w:r>
-      <w:proofErr w:type="spellStart"/>
-      <w:r>
-        <w:rPr>
-          <w:rFonts w:ascii="TimesNewRoman,Italic" w:hAnsi="TimesNewRoman,Italic" w:cs="TimesNewRoman,Italic"/>
-          <w:i/>
-          <w:iCs/>
-          <w:color w:val="000000"/>
-          <w:sz w:val="32"/>
-          <w:szCs w:val="32"/>
-          <w:lang w:val="en-US"/>
-        </w:rPr>
-        <w:t>relatedconcept</w:t>
-      </w:r>
-      <w:proofErr w:type="spellEnd"/>
-      <w:r>
-        <w:rPr>
-          <w:rFonts w:ascii="TimesNewRoman,Italic" w:hAnsi="TimesNewRoman,Italic" w:cs="TimesNewRoman,Italic"/>
-          <w:i/>
-          <w:iCs/>
-          <w:color w:val="000000"/>
-          <w:sz w:val="32"/>
-          <w:szCs w:val="32"/>
-          <w:lang w:val="en-US"/>
-        </w:rPr>
-        <w:t>.</w:t>
+        <w:t>Kanbanis a Just-In-Time-relatedconcept.</w:t>
       </w:r>
     </w:p>
     <w:p>
@@ -2392,7 +2491,6 @@
         </w:rPr>
         <w:t xml:space="preserve">FDD is a </w:t>
       </w:r>
-      <w:proofErr w:type="spellStart"/>
       <w:r>
         <w:rPr>
           <w:rFonts w:ascii="TimesNewRoman,Bold" w:hAnsi="TimesNewRoman,Bold" w:cs="TimesNewRoman,Bold"/>
@@ -2403,9 +2501,18 @@
           <w:szCs w:val="32"/>
           <w:lang w:val="en-US"/>
         </w:rPr>
-        <w:t>methodologywhichconsists</w:t>
-      </w:r>
-      <w:proofErr w:type="spellEnd"/>
+        <w:t>methodologywhichconsists of five stages</w:t>
+      </w:r>
+      <w:r>
+        <w:rPr>
+          <w:rFonts w:ascii="TimesNewRoman" w:hAnsi="TimesNewRoman" w:cs="TimesNewRoman"/>
+          <w:color w:val="000000"/>
+          <w:sz w:val="32"/>
+          <w:szCs w:val="32"/>
+          <w:lang w:val="en-US"/>
+        </w:rPr>
+        <w:t>and applies</w:t>
+      </w:r>
       <w:r>
         <w:rPr>
           <w:rFonts w:ascii="TimesNewRoman,Bold" w:hAnsi="TimesNewRoman,Bold" w:cs="TimesNewRoman,Bold"/>
@@ -2416,66 +2523,8 @@
           <w:szCs w:val="32"/>
           <w:lang w:val="en-US"/>
         </w:rPr>
-        <w:t xml:space="preserve"> of five </w:t>
-      </w:r>
-      <w:proofErr w:type="spellStart"/>
-      <w:r>
-        <w:rPr>
-          <w:rFonts w:ascii="TimesNewRoman,Bold" w:hAnsi="TimesNewRoman,Bold" w:cs="TimesNewRoman,Bold"/>
-          <w:b/>
-          <w:bCs/>
-          <w:color w:val="000000"/>
-          <w:sz w:val="32"/>
-          <w:szCs w:val="32"/>
-          <w:lang w:val="en-US"/>
-        </w:rPr>
-        <w:t>stages</w:t>
-      </w:r>
-      <w:r>
-        <w:rPr>
-          <w:rFonts w:ascii="TimesNewRoman" w:hAnsi="TimesNewRoman" w:cs="TimesNewRoman"/>
-          <w:color w:val="000000"/>
-          <w:sz w:val="32"/>
-          <w:szCs w:val="32"/>
-          <w:lang w:val="en-US"/>
-        </w:rPr>
-        <w:t>and</w:t>
-      </w:r>
-      <w:proofErr w:type="spellEnd"/>
-      <w:r>
-        <w:rPr>
-          <w:rFonts w:ascii="TimesNewRoman" w:hAnsi="TimesNewRoman" w:cs="TimesNewRoman"/>
-          <w:color w:val="000000"/>
-          <w:sz w:val="32"/>
-          <w:szCs w:val="32"/>
-          <w:lang w:val="en-US"/>
-        </w:rPr>
-        <w:t xml:space="preserve"> </w:t>
-      </w:r>
-      <w:proofErr w:type="spellStart"/>
-      <w:r>
-        <w:rPr>
-          <w:rFonts w:ascii="TimesNewRoman" w:hAnsi="TimesNewRoman" w:cs="TimesNewRoman"/>
-          <w:color w:val="000000"/>
-          <w:sz w:val="32"/>
-          <w:szCs w:val="32"/>
-          <w:lang w:val="en-US"/>
-        </w:rPr>
-        <w:t>applies</w:t>
-      </w:r>
-      <w:r>
-        <w:rPr>
-          <w:rFonts w:ascii="TimesNewRoman,Bold" w:hAnsi="TimesNewRoman,Bold" w:cs="TimesNewRoman,Bold"/>
-          <w:b/>
-          <w:bCs/>
-          <w:color w:val="000000"/>
-          <w:sz w:val="32"/>
-          <w:szCs w:val="32"/>
-          <w:lang w:val="en-US"/>
-        </w:rPr>
         <w:t>techniques</w:t>
       </w:r>
-      <w:proofErr w:type="spellEnd"/>
     </w:p>
     <w:p>
       <w:pPr>
@@ -2600,7 +2649,6 @@
         </w:rPr>
         <w:t xml:space="preserve">3. </w:t>
       </w:r>
-      <w:proofErr w:type="spellStart"/>
       <w:r>
         <w:rPr>
           <w:rFonts w:ascii="TimesNewRoman" w:hAnsi="TimesNewRoman" w:cs="TimesNewRoman"/>
@@ -2609,18 +2657,7 @@
           <w:szCs w:val="32"/>
           <w:lang w:val="en-US"/>
         </w:rPr>
-        <w:t>Anextension</w:t>
-      </w:r>
-      <w:proofErr w:type="spellEnd"/>
-      <w:r>
-        <w:rPr>
-          <w:rFonts w:ascii="TimesNewRoman" w:hAnsi="TimesNewRoman" w:cs="TimesNewRoman"/>
-          <w:color w:val="000000"/>
-          <w:sz w:val="32"/>
-          <w:szCs w:val="32"/>
-          <w:lang w:val="en-US"/>
-        </w:rPr>
-        <w:t xml:space="preserve"> of the waterfall model is the </w:t>
+        <w:t xml:space="preserve">Anextension of the waterfall model is the </w:t>
       </w:r>
       <w:r>
         <w:rPr>
@@ -2706,18 +2743,7 @@
           <w:szCs w:val="32"/>
           <w:lang w:val="en-US"/>
         </w:rPr>
-        <w:t xml:space="preserve">Owing to software development methodologies the </w:t>
-      </w:r>
-      <w:proofErr w:type="spellStart"/>
-      <w:r>
-        <w:rPr>
-          <w:rFonts w:ascii="TimesNewRoman" w:hAnsi="TimesNewRoman" w:cs="TimesNewRoman"/>
-          <w:color w:val="000000"/>
-          <w:sz w:val="32"/>
-          <w:szCs w:val="32"/>
-          <w:lang w:val="en-US"/>
-        </w:rPr>
-        <w:t>processis</w:t>
+        <w:t>Owing to software development methodologies the processis</w:t>
       </w:r>
       <w:r>
         <w:rPr>
@@ -2731,7 +2757,6 @@
         </w:rPr>
         <w:t>managed</w:t>
       </w:r>
-      <w:proofErr w:type="spellEnd"/>
     </w:p>
     <w:p>
       <w:pPr>
@@ -2757,7 +2782,6 @@
         </w:rPr>
         <w:t xml:space="preserve">and </w:t>
       </w:r>
-      <w:proofErr w:type="spellStart"/>
       <w:r>
         <w:rPr>
           <w:rFonts w:ascii="TimesNewRoman,Bold" w:hAnsi="TimesNewRoman,Bold" w:cs="TimesNewRoman,Bold"/>
@@ -2770,7 +2794,6 @@
         </w:rPr>
         <w:t>organizedwell</w:t>
       </w:r>
-      <w:proofErr w:type="spellEnd"/>
       <w:r>
         <w:rPr>
           <w:rFonts w:ascii="TimesNewRoman" w:hAnsi="TimesNewRoman" w:cs="TimesNewRoman"/>
@@ -2843,40 +2866,7 @@
           <w:szCs w:val="32"/>
           <w:lang w:val="en-US"/>
         </w:rPr>
-        <w:t xml:space="preserve">At Plan by </w:t>
-      </w:r>
-      <w:proofErr w:type="spellStart"/>
-      <w:r>
-        <w:rPr>
-          <w:rFonts w:ascii="TimesNewRoman" w:hAnsi="TimesNewRoman" w:cs="TimesNewRoman"/>
-          <w:color w:val="000000"/>
-          <w:sz w:val="32"/>
-          <w:szCs w:val="32"/>
-          <w:lang w:val="en-US"/>
-        </w:rPr>
-        <w:t>Featurestage</w:t>
-      </w:r>
-      <w:proofErr w:type="spellEnd"/>
-      <w:r>
-        <w:rPr>
-          <w:rFonts w:ascii="TimesNewRoman" w:hAnsi="TimesNewRoman" w:cs="TimesNewRoman"/>
-          <w:color w:val="000000"/>
-          <w:sz w:val="32"/>
-          <w:szCs w:val="32"/>
-          <w:lang w:val="en-US"/>
-        </w:rPr>
-        <w:t xml:space="preserve"> of FDD, </w:t>
-      </w:r>
-      <w:proofErr w:type="spellStart"/>
-      <w:r>
-        <w:rPr>
-          <w:rFonts w:ascii="TimesNewRoman" w:hAnsi="TimesNewRoman" w:cs="TimesNewRoman"/>
-          <w:color w:val="000000"/>
-          <w:sz w:val="32"/>
-          <w:szCs w:val="32"/>
-          <w:lang w:val="en-US"/>
-        </w:rPr>
-        <w:t>activitieswhichconstitute</w:t>
+        <w:t>At Plan by Featurestage of FDD, activitieswhichconstitute</w:t>
       </w:r>
       <w:r>
         <w:rPr>
@@ -2888,20 +2878,7 @@
           <w:szCs w:val="32"/>
           <w:lang w:val="en-US"/>
         </w:rPr>
-        <w:t>a</w:t>
-      </w:r>
-      <w:proofErr w:type="spellEnd"/>
-      <w:r>
-        <w:rPr>
-          <w:rFonts w:ascii="TimesNewRoman,Bold" w:hAnsi="TimesNewRoman,Bold" w:cs="TimesNewRoman,Bold"/>
-          <w:b/>
-          <w:bCs/>
-          <w:color w:val="000000"/>
-          <w:sz w:val="32"/>
-          <w:szCs w:val="32"/>
-          <w:lang w:val="en-US"/>
-        </w:rPr>
-        <w:t xml:space="preserve"> plan at a high</w:t>
+        <w:t>a plan at a high</w:t>
       </w:r>
     </w:p>
     <w:p>
@@ -2917,7 +2894,6 @@
           <w:szCs w:val="32"/>
         </w:rPr>
       </w:pPr>
-      <w:proofErr w:type="spellStart"/>
       <w:r>
         <w:rPr>
           <w:rFonts w:ascii="TimesNewRoman,Bold" w:hAnsi="TimesNewRoman,Bold" w:cs="TimesNewRoman,Bold"/>
@@ -2936,17 +2912,7 @@
           <w:sz w:val="32"/>
           <w:szCs w:val="32"/>
         </w:rPr>
-        <w:t>are</w:t>
-      </w:r>
-      <w:proofErr w:type="spellEnd"/>
-      <w:r>
-        <w:rPr>
-          <w:rFonts w:ascii="TimesNewRoman" w:hAnsi="TimesNewRoman" w:cs="TimesNewRoman"/>
-          <w:color w:val="000000"/>
-          <w:sz w:val="32"/>
-          <w:szCs w:val="32"/>
-        </w:rPr>
-        <w:t xml:space="preserve"> set up.</w:t>
+        <w:t>are set up.</w:t>
       </w:r>
     </w:p>
     <w:p>

</xml_diff>

<commit_message>
leson 70 - after homework - part 1
</commit_message>
<xml_diff>
--- a/english_via_skype/solutions/doc/lesson_67_Business compound adjectives_edit.docx
+++ b/english_via_skype/solutions/doc/lesson_67_Business compound adjectives_edit.docx
@@ -685,7 +685,7 @@
           <w:szCs w:val="32"/>
           <w:lang w:val="en-US"/>
         </w:rPr>
-        <w:t>ensitive</w:t>
+        <w:t>aving</w:t>
       </w:r>
       <w:r>
         <w:rPr>
@@ -788,6 +788,15 @@
           <w:lang w:val="en-US"/>
         </w:rPr>
         <w:t>Post-i</w:t>
+      </w:r>
+      <w:r>
+        <w:rPr>
+          <w:rFonts w:ascii="Times New Roman" w:hAnsi="Times New Roman" w:cs="Times New Roman"/>
+          <w:sz w:val="32"/>
+          <w:szCs w:val="32"/>
+          <w:lang w:val="en-US"/>
+        </w:rPr>
+        <w:t>mplementation</w:t>
       </w:r>
       <w:r>
         <w:rPr>
@@ -899,7 +908,16 @@
           <w:szCs w:val="32"/>
           <w:lang w:val="en-US"/>
         </w:rPr>
-        <w:t>Self- s</w:t>
+        <w:t>Self-</w:t>
+      </w:r>
+      <w:r>
+        <w:rPr>
+          <w:rFonts w:ascii="Times New Roman" w:hAnsi="Times New Roman" w:cs="Times New Roman"/>
+          <w:sz w:val="32"/>
+          <w:szCs w:val="32"/>
+          <w:lang w:val="en-US"/>
+        </w:rPr>
+        <w:t>s</w:t>
       </w:r>
       <w:r>
         <w:rPr>
@@ -1047,7 +1065,25 @@
           <w:szCs w:val="32"/>
           <w:lang w:val="en-US"/>
         </w:rPr>
-        <w:t>Self-e………………………………guideline</w:t>
+        <w:t>Self-e</w:t>
+      </w:r>
+      <w:r>
+        <w:rPr>
+          <w:rFonts w:ascii="Times New Roman" w:hAnsi="Times New Roman" w:cs="Times New Roman"/>
+          <w:sz w:val="32"/>
+          <w:szCs w:val="32"/>
+          <w:lang w:val="en-US"/>
+        </w:rPr>
+        <w:t>xplanatory</w:t>
+      </w:r>
+      <w:r>
+        <w:rPr>
+          <w:rFonts w:ascii="Times New Roman" w:hAnsi="Times New Roman" w:cs="Times New Roman"/>
+          <w:sz w:val="32"/>
+          <w:szCs w:val="32"/>
+          <w:lang w:val="en-US"/>
+        </w:rPr>
+        <w:t>………………………………guideline</w:t>
       </w:r>
     </w:p>
     <w:p>
@@ -1177,7 +1213,25 @@
           <w:szCs w:val="32"/>
           <w:lang w:val="en-US"/>
         </w:rPr>
-        <w:t>N………………-core activities</w:t>
+        <w:t>N</w:t>
+      </w:r>
+      <w:r>
+        <w:rPr>
+          <w:rFonts w:ascii="Times New Roman" w:hAnsi="Times New Roman" w:cs="Times New Roman"/>
+          <w:sz w:val="32"/>
+          <w:szCs w:val="32"/>
+          <w:lang w:val="en-US"/>
+        </w:rPr>
+        <w:t>on</w:t>
+      </w:r>
+      <w:r>
+        <w:rPr>
+          <w:rFonts w:ascii="Times New Roman" w:hAnsi="Times New Roman" w:cs="Times New Roman"/>
+          <w:sz w:val="32"/>
+          <w:szCs w:val="32"/>
+          <w:lang w:val="en-US"/>
+        </w:rPr>
+        <w:t>………………-core activities</w:t>
       </w:r>
     </w:p>
     <w:p>
@@ -1509,7 +1563,25 @@
           <w:szCs w:val="28"/>
           <w:lang w:val="en-US"/>
         </w:rPr>
-        <w:t>…………………………of communication is inevitable when one of the sides is reluctant to compromise</w:t>
+        <w:t>…</w:t>
+      </w:r>
+      <w:r>
+        <w:rPr>
+          <w:rFonts w:ascii="Arial" w:hAnsi="Arial" w:cs="Arial"/>
+          <w:sz w:val="28"/>
+          <w:szCs w:val="28"/>
+          <w:lang w:val="en-US"/>
+        </w:rPr>
+        <w:t>Breakdown</w:t>
+      </w:r>
+      <w:r>
+        <w:rPr>
+          <w:rFonts w:ascii="Arial" w:hAnsi="Arial" w:cs="Arial"/>
+          <w:sz w:val="28"/>
+          <w:szCs w:val="28"/>
+          <w:lang w:val="en-US"/>
+        </w:rPr>
+        <w:t>………………………of communication is inevitable when one of the sides is reluctant to compromise</w:t>
       </w:r>
     </w:p>
     <w:p>

</xml_diff>

<commit_message>
lesson 71 - after homework - part 1
</commit_message>
<xml_diff>
--- a/english_via_skype/solutions/doc/lesson_67_Business compound adjectives_edit.docx
+++ b/english_via_skype/solutions/doc/lesson_67_Business compound adjectives_edit.docx
@@ -1605,7 +1605,25 @@
           <w:szCs w:val="28"/>
           <w:lang w:val="en-US"/>
         </w:rPr>
-        <w:t>We have suffered a major ………………………….</w:t>
+        <w:t>We have suffered a major …</w:t>
+      </w:r>
+      <w:r>
+        <w:rPr>
+          <w:rFonts w:ascii="Arial" w:hAnsi="Arial" w:cs="Arial"/>
+          <w:sz w:val="28"/>
+          <w:szCs w:val="28"/>
+          <w:lang w:val="en-US"/>
+        </w:rPr>
+        <w:t>setback</w:t>
+      </w:r>
+      <w:r>
+        <w:rPr>
+          <w:rFonts w:ascii="Arial" w:hAnsi="Arial" w:cs="Arial"/>
+          <w:sz w:val="28"/>
+          <w:szCs w:val="28"/>
+          <w:lang w:val="en-US"/>
+        </w:rPr>
+        <w:t>……………………….</w:t>
       </w:r>
     </w:p>
     <w:p>
@@ -1629,7 +1647,25 @@
           <w:szCs w:val="28"/>
           <w:lang w:val="en-US"/>
         </w:rPr>
-        <w:t>Your achievement is remarkable , without any doubts ………………….</w:t>
+        <w:t>Your achievement is remarkable , without any doubts …</w:t>
+      </w:r>
+      <w:r>
+        <w:rPr>
+          <w:rFonts w:ascii="Arial" w:hAnsi="Arial" w:cs="Arial"/>
+          <w:sz w:val="28"/>
+          <w:szCs w:val="28"/>
+          <w:lang w:val="en-US"/>
+        </w:rPr>
+        <w:t>praiseworthy</w:t>
+      </w:r>
+      <w:r>
+        <w:rPr>
+          <w:rFonts w:ascii="Arial" w:hAnsi="Arial" w:cs="Arial"/>
+          <w:sz w:val="28"/>
+          <w:szCs w:val="28"/>
+          <w:lang w:val="en-US"/>
+        </w:rPr>
+        <w:t>……………….</w:t>
       </w:r>
     </w:p>
     <w:p>
@@ -1740,7 +1776,31 @@
           <w:shd w:val="clear" w:color="auto" w:fill="FFEFCE"/>
           <w:lang w:val="en-US"/>
         </w:rPr>
-        <w:t>………………………………</w:t>
+        <w:t>…</w:t>
+      </w:r>
+      <w:r>
+        <w:rPr>
+          <w:rStyle w:val="shl"/>
+          <w:rFonts w:ascii="Arial" w:hAnsi="Arial" w:cs="Arial"/>
+          <w:color w:val="000000"/>
+          <w:sz w:val="28"/>
+          <w:szCs w:val="28"/>
+          <w:shd w:val="clear" w:color="auto" w:fill="FFEFCE"/>
+          <w:lang w:val="en-US"/>
+        </w:rPr>
+        <w:t>buzzword</w:t>
+      </w:r>
+      <w:r>
+        <w:rPr>
+          <w:rStyle w:val="shl"/>
+          <w:rFonts w:ascii="Arial" w:hAnsi="Arial" w:cs="Arial"/>
+          <w:color w:val="000000"/>
+          <w:sz w:val="28"/>
+          <w:szCs w:val="28"/>
+          <w:shd w:val="clear" w:color="auto" w:fill="FFEFCE"/>
+          <w:lang w:val="en-US"/>
+        </w:rPr>
+        <w:t>……………………………</w:t>
       </w:r>
       <w:r>
         <w:rPr>
@@ -2104,7 +2164,25 @@
           <w:szCs w:val="32"/>
           <w:lang w:val="en-US"/>
         </w:rPr>
-        <w:t>We ought to ………………………with that risky venture or else we may face flactuations</w:t>
+        <w:t>We ought to ………………………with that risky venture or else we m</w:t>
+      </w:r>
+      <w:r>
+        <w:rPr>
+          <w:rFonts w:ascii="Arial" w:hAnsi="Arial" w:cs="Arial"/>
+          <w:sz w:val="32"/>
+          <w:szCs w:val="32"/>
+          <w:lang w:val="en-US"/>
+        </w:rPr>
+        <w:t>ay face flu</w:t>
+      </w:r>
+      <w:r>
+        <w:rPr>
+          <w:rFonts w:ascii="Arial" w:hAnsi="Arial" w:cs="Arial"/>
+          <w:sz w:val="32"/>
+          <w:szCs w:val="32"/>
+          <w:lang w:val="en-US"/>
+        </w:rPr>
+        <w:t>ctuations</w:t>
       </w:r>
     </w:p>
     <w:p>

</xml_diff>